<commit_message>
se hace el doc diseño fisico y el diccionario de datos, se agrega la arquitectura del DW y se hacen cambios en otros documentos
</commit_message>
<xml_diff>
--- a/Analisis/PL_Modelo logico.docx
+++ b/Analisis/PL_Modelo logico.docx
@@ -235,8 +235,6 @@
                 <w:br w:type="page"/>
               </w:r>
             </w:p>
-            <w:bookmarkStart w:id="0" w:name="_GoBack" w:displacedByCustomXml="next"/>
-            <w:bookmarkEnd w:id="0" w:displacedByCustomXml="next"/>
           </w:sdtContent>
         </w:sdt>
         <w:p/>
@@ -968,9 +966,9 @@
           <w:lang w:val="es-CO"/>
         </w:rPr>
       </w:pPr>
-      <w:bookmarkStart w:id="1" w:name="_Toc334283907"/>
-      <w:bookmarkStart w:id="2" w:name="_Toc381264826"/>
-      <w:bookmarkStart w:id="3" w:name="_Toc464822946"/>
+      <w:bookmarkStart w:id="0" w:name="_Toc334283907"/>
+      <w:bookmarkStart w:id="1" w:name="_Toc381264826"/>
+      <w:bookmarkStart w:id="2" w:name="_Toc464822946"/>
       <w:r>
         <w:rPr>
           <w:color w:val="385623" w:themeColor="accent6" w:themeShade="80"/>
@@ -978,9 +976,9 @@
         </w:rPr>
         <w:t>HISTORIAL DE REVISIONES</w:t>
       </w:r>
+      <w:bookmarkEnd w:id="0"/>
       <w:bookmarkEnd w:id="1"/>
       <w:bookmarkEnd w:id="2"/>
-      <w:bookmarkEnd w:id="3"/>
     </w:p>
     <w:p/>
     <w:tbl>
@@ -1392,7 +1390,7 @@
           <w:szCs w:val="28"/>
         </w:rPr>
       </w:pPr>
-      <w:bookmarkStart w:id="4" w:name="_Toc334283908"/>
+      <w:bookmarkStart w:id="3" w:name="_Toc334283908"/>
       <w:r>
         <w:br w:type="page"/>
       </w:r>
@@ -1402,15 +1400,15 @@
         <w:pStyle w:val="Ttulo1"/>
         <w:jc w:val="center"/>
       </w:pPr>
-      <w:bookmarkStart w:id="5" w:name="_Toc381264827"/>
-      <w:bookmarkStart w:id="6" w:name="_Toc464822947"/>
+      <w:bookmarkStart w:id="4" w:name="_Toc381264827"/>
+      <w:bookmarkStart w:id="5" w:name="_Toc464822947"/>
       <w:r>
         <w:lastRenderedPageBreak/>
         <w:t>INTRODUCCIÓN</w:t>
       </w:r>
+      <w:bookmarkEnd w:id="3"/>
       <w:bookmarkEnd w:id="4"/>
       <w:bookmarkEnd w:id="5"/>
-      <w:bookmarkEnd w:id="6"/>
     </w:p>
     <w:p>
       <w:pPr>
@@ -1420,8 +1418,8 @@
           <w:color w:val="385623" w:themeColor="accent6" w:themeShade="80"/>
         </w:rPr>
       </w:pPr>
-      <w:bookmarkStart w:id="7" w:name="_Toc334283910"/>
-      <w:bookmarkStart w:id="8" w:name="_Toc381264829"/>
+      <w:bookmarkStart w:id="6" w:name="_Toc334283910"/>
+      <w:bookmarkStart w:id="7" w:name="_Toc381264829"/>
     </w:p>
     <w:p>
       <w:pPr>
@@ -1488,8 +1486,8 @@
         <w:t>ablas de hechos y sus atributos.</w:t>
       </w:r>
     </w:p>
+    <w:bookmarkEnd w:id="6"/>
     <w:bookmarkEnd w:id="7"/>
-    <w:bookmarkEnd w:id="8"/>
     <w:p>
       <w:pPr>
         <w:jc w:val="both"/>
@@ -1504,15 +1502,15 @@
       <w:pPr>
         <w:pStyle w:val="Ttulo2"/>
       </w:pPr>
-      <w:bookmarkStart w:id="9" w:name="_Toc334283911"/>
-      <w:bookmarkStart w:id="10" w:name="_Toc381264830"/>
-      <w:bookmarkStart w:id="11" w:name="_Toc464822948"/>
+      <w:bookmarkStart w:id="8" w:name="_Toc334283911"/>
+      <w:bookmarkStart w:id="9" w:name="_Toc381264830"/>
+      <w:bookmarkStart w:id="10" w:name="_Toc464822948"/>
       <w:r>
         <w:t>Definiciones, acrónimos y abreviaciones.</w:t>
       </w:r>
+      <w:bookmarkEnd w:id="8"/>
       <w:bookmarkEnd w:id="9"/>
       <w:bookmarkEnd w:id="10"/>
-      <w:bookmarkEnd w:id="11"/>
     </w:p>
     <w:p>
       <w:pPr>
@@ -1674,7 +1672,7 @@
           <w:lang w:val="es-CO"/>
         </w:rPr>
       </w:pPr>
-      <w:bookmarkStart w:id="12" w:name="_Toc464822949"/>
+      <w:bookmarkStart w:id="11" w:name="_Toc464822949"/>
       <w:r>
         <w:rPr>
           <w:lang w:val="es-CO"/>
@@ -1682,21 +1680,21 @@
         <w:lastRenderedPageBreak/>
         <w:t>Modelo Lógico.</w:t>
       </w:r>
-      <w:bookmarkEnd w:id="12"/>
+      <w:bookmarkEnd w:id="11"/>
     </w:p>
     <w:p/>
     <w:p>
       <w:pPr>
         <w:pStyle w:val="Ttulo2"/>
       </w:pPr>
-      <w:bookmarkStart w:id="13" w:name="_Toc464822950"/>
+      <w:bookmarkStart w:id="12" w:name="_Toc464822950"/>
       <w:r>
         <w:t>P</w:t>
       </w:r>
       <w:r>
         <w:t>rocesos de negocio.</w:t>
       </w:r>
-      <w:bookmarkEnd w:id="13"/>
+      <w:bookmarkEnd w:id="12"/>
     </w:p>
     <w:p/>
     <w:p>
@@ -5135,11 +5133,11 @@
       <w:pPr>
         <w:pStyle w:val="Ttulo2"/>
       </w:pPr>
-      <w:bookmarkStart w:id="14" w:name="_Toc464822951"/>
+      <w:bookmarkStart w:id="13" w:name="_Toc464822951"/>
       <w:r>
         <w:t>Nivel de Granularidad</w:t>
       </w:r>
-      <w:bookmarkEnd w:id="14"/>
+      <w:bookmarkEnd w:id="13"/>
     </w:p>
     <w:p>
       <w:pPr>
@@ -5538,11 +5536,11 @@
       <w:pPr>
         <w:pStyle w:val="Ttulo2"/>
       </w:pPr>
-      <w:bookmarkStart w:id="15" w:name="_Toc464822952"/>
+      <w:bookmarkStart w:id="14" w:name="_Toc464822952"/>
       <w:r>
         <w:t>Dimensiones</w:t>
       </w:r>
-      <w:bookmarkEnd w:id="15"/>
+      <w:bookmarkEnd w:id="14"/>
     </w:p>
     <w:p>
       <w:pPr>
@@ -7793,6 +7791,16 @@
                 <w:sz w:val="24"/>
                 <w:szCs w:val="24"/>
               </w:rPr>
+              <w:t>Fk_</w:t>
+            </w:r>
+            <w:bookmarkStart w:id="15" w:name="_GoBack"/>
+            <w:bookmarkEnd w:id="15"/>
+            <w:r>
+              <w:rPr>
+                <w:b w:val="0"/>
+                <w:sz w:val="24"/>
+                <w:szCs w:val="24"/>
+              </w:rPr>
               <w:t>e</w:t>
             </w:r>
             <w:r>
@@ -9436,7 +9444,7 @@
                 <w:sz w:val="24"/>
                 <w:szCs w:val="24"/>
               </w:rPr>
-              <w:t>Fact_</w:t>
+              <w:t>Fac_</w:t>
             </w:r>
             <w:r>
               <w:rPr>
@@ -10062,7 +10070,7 @@
         <w:color w:val="538135" w:themeColor="accent6" w:themeShade="BF"/>
         <w:lang w:val="es-ES"/>
       </w:rPr>
-      <w:t>4</w:t>
+      <w:t>7</w:t>
     </w:r>
     <w:r>
       <w:rPr>
@@ -12657,7 +12665,7 @@
   <a:extraClrSchemeLst/>
   <a:extLst>
     <a:ext uri="{05A4C25C-085E-4340-85A3-A5531E510DB2}">
-      <thm15:themeFamily xmlns="" xmlns:thm15="http://schemas.microsoft.com/office/thememl/2012/main" name="Office Theme" id="{62F939B6-93AF-4DB8-9C6B-D6C7DFDC589F}" vid="{4A3C46E8-61CC-4603-A589-7422A47A8E4A}"/>
+      <thm15:themeFamily xmlns:thm15="http://schemas.microsoft.com/office/thememl/2012/main" xmlns="" name="Office Theme" id="{62F939B6-93AF-4DB8-9C6B-D6C7DFDC589F}" vid="{4A3C46E8-61CC-4603-A589-7422A47A8E4A}"/>
     </a:ext>
   </a:extLst>
 </a:theme>
@@ -12668,7 +12676,7 @@
 </file>
 
 <file path=customXml/itemProps1.xml><?xml version="1.0" encoding="utf-8"?>
-<ds:datastoreItem xmlns:ds="http://schemas.openxmlformats.org/officeDocument/2006/customXml" ds:itemID="{D41D4DD4-EBF9-4FC9-9AEA-90C966F8D965}">
+<ds:datastoreItem xmlns:ds="http://schemas.openxmlformats.org/officeDocument/2006/customXml" ds:itemID="{BD11B71C-108C-429B-929E-E1BF34834E04}">
   <ds:schemaRefs>
     <ds:schemaRef ds:uri="http://schemas.openxmlformats.org/officeDocument/2006/bibliography"/>
   </ds:schemaRefs>

</xml_diff>

<commit_message>
se crean las tablas de complemento en excel
</commit_message>
<xml_diff>
--- a/Analisis/PL_Modelo logico.docx
+++ b/Analisis/PL_Modelo logico.docx
@@ -6678,7 +6678,7 @@
                 <w:sz w:val="24"/>
                 <w:szCs w:val="24"/>
               </w:rPr>
-              <w:t>vigenciaEmpleado</w:t>
+              <w:t>País</w:t>
             </w:r>
           </w:p>
         </w:tc>
@@ -6708,7 +6708,7 @@
                 <w:sz w:val="24"/>
                 <w:szCs w:val="24"/>
               </w:rPr>
-              <w:t>País</w:t>
+              <w:t>Provincia</w:t>
             </w:r>
           </w:p>
         </w:tc>
@@ -6739,44 +6739,13 @@
                 <w:sz w:val="24"/>
                 <w:szCs w:val="24"/>
               </w:rPr>
-              <w:t>Provincia</w:t>
+              <w:t>ciudad</w:t>
             </w:r>
           </w:p>
         </w:tc>
       </w:tr>
       <w:tr>
         <w:trPr>
-          <w:trHeight w:val="310"/>
-          <w:jc w:val="center"/>
-        </w:trPr>
-        <w:tc>
-          <w:tcPr>
-            <w:cnfStyle w:val="001000000000" w:firstRow="0" w:lastRow="0" w:firstColumn="1" w:lastColumn="0" w:oddVBand="0" w:evenVBand="0" w:oddHBand="0" w:evenHBand="0" w:firstRowFirstColumn="0" w:firstRowLastColumn="0" w:lastRowFirstColumn="0" w:lastRowLastColumn="0"/>
-            <w:tcW w:w="2194" w:type="dxa"/>
-          </w:tcPr>
-          <w:p>
-            <w:pPr>
-              <w:jc w:val="center"/>
-              <w:rPr>
-                <w:b w:val="0"/>
-                <w:sz w:val="24"/>
-                <w:szCs w:val="24"/>
-              </w:rPr>
-            </w:pPr>
-            <w:r>
-              <w:rPr>
-                <w:b w:val="0"/>
-                <w:sz w:val="24"/>
-                <w:szCs w:val="24"/>
-              </w:rPr>
-              <w:t>ciudad</w:t>
-            </w:r>
-          </w:p>
-        </w:tc>
-      </w:tr>
-      <w:tr>
-        <w:trPr>
-          <w:cnfStyle w:val="000000100000" w:firstRow="0" w:lastRow="0" w:firstColumn="0" w:lastColumn="0" w:oddVBand="0" w:evenVBand="0" w:oddHBand="1" w:evenHBand="0" w:firstRowFirstColumn="0" w:firstRowLastColumn="0" w:lastRowFirstColumn="0" w:lastRowLastColumn="0"/>
           <w:trHeight w:val="310"/>
           <w:jc w:val="center"/>
         </w:trPr>
@@ -7202,7 +7171,6 @@
                 <w:sz w:val="24"/>
                 <w:szCs w:val="24"/>
               </w:rPr>
-              <w:lastRenderedPageBreak/>
               <w:t>distancia</w:t>
             </w:r>
             <w:r>
@@ -7250,6 +7218,7 @@
                 <w:sz w:val="24"/>
                 <w:szCs w:val="24"/>
               </w:rPr>
+              <w:lastRenderedPageBreak/>
               <w:t>tama</w:t>
             </w:r>
             <w:r>
@@ -8274,7 +8243,6 @@
                 <w:sz w:val="24"/>
                 <w:szCs w:val="24"/>
               </w:rPr>
-              <w:lastRenderedPageBreak/>
               <w:t>Cantidad</w:t>
             </w:r>
           </w:p>
@@ -8305,6 +8273,7 @@
                 <w:sz w:val="24"/>
                 <w:szCs w:val="24"/>
               </w:rPr>
+              <w:lastRenderedPageBreak/>
               <w:t>valorUnidad</w:t>
             </w:r>
           </w:p>
@@ -8920,7 +8889,7 @@
                 <w:sz w:val="24"/>
                 <w:szCs w:val="24"/>
               </w:rPr>
-              <w:t>localKey</w:t>
+              <w:t>empleadoKey</w:t>
             </w:r>
           </w:p>
         </w:tc>
@@ -8950,7 +8919,7 @@
                 <w:sz w:val="24"/>
                 <w:szCs w:val="24"/>
               </w:rPr>
-              <w:t>empleadoKey</w:t>
+              <w:t>Cantidad</w:t>
             </w:r>
           </w:p>
         </w:tc>
@@ -8981,44 +8950,13 @@
                 <w:sz w:val="24"/>
                 <w:szCs w:val="24"/>
               </w:rPr>
-              <w:t>Cantidad</w:t>
+              <w:t>valorUnidad</w:t>
             </w:r>
           </w:p>
         </w:tc>
       </w:tr>
       <w:tr>
         <w:trPr>
-          <w:trHeight w:val="310"/>
-          <w:jc w:val="center"/>
-        </w:trPr>
-        <w:tc>
-          <w:tcPr>
-            <w:cnfStyle w:val="001000000000" w:firstRow="0" w:lastRow="0" w:firstColumn="1" w:lastColumn="0" w:oddVBand="0" w:evenVBand="0" w:oddHBand="0" w:evenHBand="0" w:firstRowFirstColumn="0" w:firstRowLastColumn="0" w:lastRowFirstColumn="0" w:lastRowLastColumn="0"/>
-            <w:tcW w:w="3006" w:type="dxa"/>
-          </w:tcPr>
-          <w:p>
-            <w:pPr>
-              <w:jc w:val="center"/>
-              <w:rPr>
-                <w:b w:val="0"/>
-                <w:sz w:val="24"/>
-                <w:szCs w:val="24"/>
-              </w:rPr>
-            </w:pPr>
-            <w:r>
-              <w:rPr>
-                <w:b w:val="0"/>
-                <w:sz w:val="24"/>
-                <w:szCs w:val="24"/>
-              </w:rPr>
-              <w:t>valorUnidad</w:t>
-            </w:r>
-          </w:p>
-        </w:tc>
-      </w:tr>
-      <w:tr>
-        <w:trPr>
-          <w:cnfStyle w:val="000000100000" w:firstRow="0" w:lastRow="0" w:firstColumn="0" w:lastColumn="0" w:oddVBand="0" w:evenVBand="0" w:oddHBand="1" w:evenHBand="0" w:firstRowFirstColumn="0" w:firstRowLastColumn="0" w:lastRowFirstColumn="0" w:lastRowLastColumn="0"/>
           <w:trHeight w:val="310"/>
           <w:jc w:val="center"/>
         </w:trPr>
@@ -9268,7 +9206,7 @@
                 <w:sz w:val="24"/>
                 <w:szCs w:val="24"/>
               </w:rPr>
-              <w:t>localKey</w:t>
+              <w:t>empleadoKey</w:t>
             </w:r>
           </w:p>
         </w:tc>
@@ -9298,9 +9236,10 @@
                 <w:sz w:val="24"/>
                 <w:szCs w:val="24"/>
               </w:rPr>
-              <w:lastRenderedPageBreak/>
-              <w:t>empleadoKey</w:t>
-            </w:r>
+              <w:t>Cantidad</w:t>
+            </w:r>
+            <w:bookmarkStart w:id="16" w:name="_GoBack"/>
+            <w:bookmarkEnd w:id="16"/>
           </w:p>
         </w:tc>
       </w:tr>
@@ -9330,7 +9269,7 @@
                 <w:sz w:val="24"/>
                 <w:szCs w:val="24"/>
               </w:rPr>
-              <w:t>Cantidad</w:t>
+              <w:t>valorUnidad</w:t>
             </w:r>
           </w:p>
         </w:tc>
@@ -9360,37 +9299,7 @@
                 <w:sz w:val="24"/>
                 <w:szCs w:val="24"/>
               </w:rPr>
-              <w:t>valorUnidad</w:t>
-            </w:r>
-          </w:p>
-        </w:tc>
-      </w:tr>
-      <w:tr>
-        <w:trPr>
-          <w:cnfStyle w:val="000000100000" w:firstRow="0" w:lastRow="0" w:firstColumn="0" w:lastColumn="0" w:oddVBand="0" w:evenVBand="0" w:oddHBand="1" w:evenHBand="0" w:firstRowFirstColumn="0" w:firstRowLastColumn="0" w:lastRowFirstColumn="0" w:lastRowLastColumn="0"/>
-          <w:trHeight w:val="310"/>
-          <w:jc w:val="center"/>
-        </w:trPr>
-        <w:tc>
-          <w:tcPr>
-            <w:cnfStyle w:val="001000000000" w:firstRow="0" w:lastRow="0" w:firstColumn="1" w:lastColumn="0" w:oddVBand="0" w:evenVBand="0" w:oddHBand="0" w:evenHBand="0" w:firstRowFirstColumn="0" w:firstRowLastColumn="0" w:lastRowFirstColumn="0" w:lastRowLastColumn="0"/>
-            <w:tcW w:w="3051" w:type="dxa"/>
-          </w:tcPr>
-          <w:p>
-            <w:pPr>
-              <w:jc w:val="center"/>
-              <w:rPr>
-                <w:b w:val="0"/>
-                <w:sz w:val="24"/>
-                <w:szCs w:val="24"/>
-              </w:rPr>
-            </w:pPr>
-            <w:r>
-              <w:rPr>
-                <w:b w:val="0"/>
-                <w:sz w:val="24"/>
-                <w:szCs w:val="24"/>
-              </w:rPr>
+              <w:lastRenderedPageBreak/>
               <w:t>valorTotal</w:t>
             </w:r>
           </w:p>
@@ -9667,8 +9576,6 @@
             </w:r>
           </w:p>
         </w:tc>
-        <w:bookmarkStart w:id="16" w:name="_GoBack"/>
-        <w:bookmarkEnd w:id="16"/>
       </w:tr>
     </w:tbl>
     <w:p/>
@@ -10130,7 +10037,7 @@
         <w:color w:val="538135" w:themeColor="accent6" w:themeShade="BF"/>
         <w:lang w:val="es-ES"/>
       </w:rPr>
-      <w:t>4</w:t>
+      <w:t>1</w:t>
     </w:r>
     <w:r>
       <w:rPr>
@@ -12725,7 +12632,7 @@
   <a:extraClrSchemeLst/>
   <a:extLst>
     <a:ext uri="{05A4C25C-085E-4340-85A3-A5531E510DB2}">
-      <thm15:themeFamily xmlns="" xmlns:thm15="http://schemas.microsoft.com/office/thememl/2012/main" name="Office Theme" id="{62F939B6-93AF-4DB8-9C6B-D6C7DFDC589F}" vid="{4A3C46E8-61CC-4603-A589-7422A47A8E4A}"/>
+      <thm15:themeFamily xmlns:thm15="http://schemas.microsoft.com/office/thememl/2012/main" xmlns="" name="Office Theme" id="{62F939B6-93AF-4DB8-9C6B-D6C7DFDC589F}" vid="{4A3C46E8-61CC-4603-A589-7422A47A8E4A}"/>
     </a:ext>
   </a:extLst>
 </a:theme>
@@ -12736,7 +12643,7 @@
 </file>
 
 <file path=customXml/itemProps1.xml><?xml version="1.0" encoding="utf-8"?>
-<ds:datastoreItem xmlns:ds="http://schemas.openxmlformats.org/officeDocument/2006/customXml" ds:itemID="{35BD4ABB-1BC8-4635-BF99-C219F89276BF}">
+<ds:datastoreItem xmlns:ds="http://schemas.openxmlformats.org/officeDocument/2006/customXml" ds:itemID="{CA5621F8-71FB-4630-9E1E-40FDDF51BA4C}">
   <ds:schemaRefs>
     <ds:schemaRef ds:uri="http://schemas.openxmlformats.org/officeDocument/2006/bibliography"/>
   </ds:schemaRefs>

</xml_diff>